<commit_message>
ver porque o ajax de noticias da home está ignorando kinds #2343.24.287329#
</commit_message>
<xml_diff>
--- a/Deploy/pub/Server Install.docx
+++ b/Deploy/pub/Server Install.docx
@@ -1,6 +1,6 @@
 
 <file path=word/document.xml><?xml version="1.0" encoding="utf-8"?>
-<w:document xmlns:wpc="http://schemas.microsoft.com/office/word/2010/wordprocessingCanvas" xmlns:mc="http://schemas.openxmlformats.org/markup-compatibility/2006" xmlns:o="urn:schemas-microsoft-com:office:office" xmlns:r="http://schemas.openxmlformats.org/officeDocument/2006/relationships" xmlns:m="http://schemas.openxmlformats.org/officeDocument/2006/math" xmlns:v="urn:schemas-microsoft-com:vml" xmlns:wp14="http://schemas.microsoft.com/office/word/2010/wordprocessingDrawing" xmlns:wp="http://schemas.openxmlformats.org/drawingml/2006/wordprocessingDrawing" xmlns:w10="urn:schemas-microsoft-com:office:word" xmlns:w="http://schemas.openxmlformats.org/wordprocessingml/2006/main" xmlns:w14="http://schemas.microsoft.com/office/word/2010/wordml" xmlns:w15="http://schemas.microsoft.com/office/word/2012/wordml" xmlns:wpg="http://schemas.microsoft.com/office/word/2010/wordprocessingGroup" xmlns:wpi="http://schemas.microsoft.com/office/word/2010/wordprocessingInk" xmlns:wne="http://schemas.microsoft.com/office/word/2006/wordml" xmlns:wps="http://schemas.microsoft.com/office/word/2010/wordprocessingShape" mc:Ignorable="w14 w15 wp14">
+<w:document xmlns:wpc="http://schemas.microsoft.com/office/word/2010/wordprocessingCanvas" xmlns:cx="http://schemas.microsoft.com/office/drawing/2014/chartex" xmlns:cx1="http://schemas.microsoft.com/office/drawing/2015/9/8/chartex" xmlns:cx2="http://schemas.microsoft.com/office/drawing/2015/10/21/chartex" xmlns:cx3="http://schemas.microsoft.com/office/drawing/2016/5/9/chartex" xmlns:cx4="http://schemas.microsoft.com/office/drawing/2016/5/10/chartex" xmlns:cx5="http://schemas.microsoft.com/office/drawing/2016/5/11/chartex" xmlns:cx6="http://schemas.microsoft.com/office/drawing/2016/5/12/chartex" xmlns:cx7="http://schemas.microsoft.com/office/drawing/2016/5/13/chartex" xmlns:cx8="http://schemas.microsoft.com/office/drawing/2016/5/14/chartex" xmlns:mc="http://schemas.openxmlformats.org/markup-compatibility/2006" xmlns:aink="http://schemas.microsoft.com/office/drawing/2016/ink" xmlns:am3d="http://schemas.microsoft.com/office/drawing/2017/model3d" xmlns:o="urn:schemas-microsoft-com:office:office" xmlns:r="http://schemas.openxmlformats.org/officeDocument/2006/relationships" xmlns:m="http://schemas.openxmlformats.org/officeDocument/2006/math" xmlns:v="urn:schemas-microsoft-com:vml" xmlns:wp14="http://schemas.microsoft.com/office/word/2010/wordprocessingDrawing" xmlns:wp="http://schemas.openxmlformats.org/drawingml/2006/wordprocessingDrawing" xmlns:w10="urn:schemas-microsoft-com:office:word" xmlns:w="http://schemas.openxmlformats.org/wordprocessingml/2006/main" xmlns:w14="http://schemas.microsoft.com/office/word/2010/wordml" xmlns:w15="http://schemas.microsoft.com/office/word/2012/wordml" xmlns:w16cid="http://schemas.microsoft.com/office/word/2016/wordml/cid" xmlns:w16se="http://schemas.microsoft.com/office/word/2015/wordml/symex" xmlns:wpg="http://schemas.microsoft.com/office/word/2010/wordprocessingGroup" xmlns:wpi="http://schemas.microsoft.com/office/word/2010/wordprocessingInk" xmlns:wne="http://schemas.microsoft.com/office/word/2006/wordml" xmlns:wps="http://schemas.microsoft.com/office/word/2010/wordprocessingShape" mc:Ignorable="w14 w15 w16se w16cid wp14">
   <w:body>
     <w:p>
       <w:pPr>
@@ -81,7 +81,19 @@
         <w:rPr>
           <w:lang w:val="en-US"/>
         </w:rPr>
-        <w:t>Microsoft Information Services 6.0 or newer</w:t>
+        <w:t xml:space="preserve">Microsoft </w:t>
+      </w:r>
+      <w:r>
+        <w:rPr>
+          <w:lang w:val="en-US"/>
+        </w:rPr>
+        <w:t xml:space="preserve">Internet </w:t>
+      </w:r>
+      <w:r>
+        <w:rPr>
+          <w:lang w:val="en-US"/>
+        </w:rPr>
+        <w:t>Information Services 6.0 or newer</w:t>
       </w:r>
     </w:p>
     <w:p>
@@ -101,6 +113,8 @@
         </w:rPr>
         <w:t>Microsoft .Net Framework 4.0 or newer</w:t>
       </w:r>
+      <w:bookmarkStart w:id="0" w:name="_GoBack"/>
+      <w:bookmarkEnd w:id="0"/>
     </w:p>
     <w:p>
       <w:pPr>
@@ -938,23 +952,7 @@
           <w:i/>
           <w:lang w:val="en-US"/>
         </w:rPr>
-        <w:t xml:space="preserve">If the database tables were not created due permission </w:t>
-      </w:r>
-      <w:proofErr w:type="gramStart"/>
-      <w:r>
-        <w:rPr>
-          <w:i/>
-          <w:lang w:val="en-US"/>
-        </w:rPr>
-        <w:t>issues</w:t>
-      </w:r>
-      <w:proofErr w:type="gramEnd"/>
-      <w:r>
-        <w:rPr>
-          <w:i/>
-          <w:lang w:val="en-US"/>
-        </w:rPr>
-        <w:t xml:space="preserve"> you can create them manually e</w:t>
+        <w:t>If the database tables were not created due permission issues you can create them manually e</w:t>
       </w:r>
       <w:r>
         <w:rPr>
@@ -986,6 +984,7 @@
         </w:rPr>
         <w:t>DB_CREATE.sql</w:t>
       </w:r>
+      <w:proofErr w:type="spellEnd"/>
       <w:r>
         <w:rPr>
           <w:i/>
@@ -1005,7 +1004,6 @@
           <w:lang w:val="en-US"/>
         </w:rPr>
       </w:pPr>
-      <w:proofErr w:type="spellEnd"/>
       <w:r>
         <w:rPr>
           <w:b/>
@@ -1030,23 +1028,7 @@
           <w:color w:val="FF0000"/>
           <w:lang w:val="en-US"/>
         </w:rPr>
-        <w:t xml:space="preserve">Database code-first </w:t>
-      </w:r>
-      <w:proofErr w:type="gramStart"/>
-      <w:r>
-        <w:rPr>
-          <w:color w:val="FF0000"/>
-          <w:lang w:val="en-US"/>
-        </w:rPr>
-        <w:t>is not fully supported</w:t>
-      </w:r>
-      <w:proofErr w:type="gramEnd"/>
-      <w:r>
-        <w:rPr>
-          <w:color w:val="FF0000"/>
-          <w:lang w:val="en-US"/>
-        </w:rPr>
-        <w:t xml:space="preserve"> yet.</w:t>
+        <w:t>Database code-first is not fully supported yet.</w:t>
       </w:r>
       <w:r>
         <w:rPr>
@@ -1111,16 +1093,7 @@
           <w:color w:val="FF0000"/>
           <w:lang w:val="en-US"/>
         </w:rPr>
-        <w:t xml:space="preserve"> NU Console and manually ex</w:t>
-      </w:r>
-      <w:bookmarkStart w:id="0" w:name="_GoBack"/>
-      <w:bookmarkEnd w:id="0"/>
-      <w:r>
-        <w:rPr>
-          <w:color w:val="FF0000"/>
-          <w:lang w:val="en-US"/>
-        </w:rPr>
-        <w:t xml:space="preserve">ecute the command </w:t>
+        <w:t xml:space="preserve"> NU Console and manually execute the command </w:t>
       </w:r>
       <w:r>
         <w:rPr>
@@ -1352,7 +1325,6 @@
         <w:t xml:space="preserve">   &lt;</w:t>
       </w:r>
       <w:proofErr w:type="spellStart"/>
-      <w:proofErr w:type="gramStart"/>
       <w:r>
         <w:rPr>
           <w:rFonts w:ascii="Consolas" w:hAnsi="Consolas" w:cs="Consolas"/>
@@ -1364,7 +1336,6 @@
         <w:t>mailSettings</w:t>
       </w:r>
       <w:proofErr w:type="spellEnd"/>
-      <w:proofErr w:type="gramEnd"/>
       <w:r>
         <w:rPr>
           <w:rFonts w:ascii="Consolas" w:hAnsi="Consolas" w:cs="Consolas"/>
@@ -1401,8 +1372,6 @@
         </w:rPr>
         <w:t xml:space="preserve">      &lt;</w:t>
       </w:r>
-      <w:proofErr w:type="spellStart"/>
-      <w:proofErr w:type="gramStart"/>
       <w:r>
         <w:rPr>
           <w:rFonts w:ascii="Consolas" w:hAnsi="Consolas" w:cs="Consolas"/>
@@ -1413,8 +1382,6 @@
         </w:rPr>
         <w:t>smtp</w:t>
       </w:r>
-      <w:proofErr w:type="spellEnd"/>
-      <w:proofErr w:type="gramEnd"/>
       <w:r>
         <w:rPr>
           <w:rFonts w:ascii="Consolas" w:hAnsi="Consolas" w:cs="Consolas"/>
@@ -1706,7 +1673,6 @@
         <w:br/>
         <w:t xml:space="preserve">      &lt;/</w:t>
       </w:r>
-      <w:proofErr w:type="spellStart"/>
       <w:r>
         <w:rPr>
           <w:rFonts w:ascii="Consolas" w:hAnsi="Consolas" w:cs="Consolas"/>
@@ -1717,7 +1683,6 @@
         </w:rPr>
         <w:t>smtp</w:t>
       </w:r>
-      <w:proofErr w:type="spellEnd"/>
       <w:r>
         <w:rPr>
           <w:rFonts w:ascii="Consolas" w:hAnsi="Consolas" w:cs="Consolas"/>
@@ -3223,23 +3188,7 @@
           <w:b/>
           <w:lang w:val="en-US"/>
         </w:rPr>
-        <w:t>\</w:t>
-      </w:r>
-      <w:proofErr w:type="spellStart"/>
-      <w:r>
-        <w:rPr>
-          <w:b/>
-          <w:lang w:val="en-US"/>
-        </w:rPr>
-        <w:t>config</w:t>
-      </w:r>
-      <w:proofErr w:type="spellEnd"/>
-      <w:r>
-        <w:rPr>
-          <w:b/>
-          <w:lang w:val="en-US"/>
-        </w:rPr>
-        <w:t>\</w:t>
+        <w:t>\config\</w:t>
       </w:r>
       <w:proofErr w:type="spellStart"/>
       <w:r>
@@ -3263,16 +3212,8 @@
           <w:lang w:val="en-US"/>
         </w:rPr>
         <w:lastRenderedPageBreak/>
-        <w:t>See</w:t>
-      </w:r>
-      <w:proofErr w:type="gramStart"/>
-      <w:r>
-        <w:rPr>
-          <w:lang w:val="en-US"/>
-        </w:rPr>
-        <w:t>:</w:t>
-      </w:r>
-      <w:proofErr w:type="gramEnd"/>
+        <w:t>See:</w:t>
+      </w:r>
       <w:r>
         <w:rPr>
           <w:lang w:val="en-US"/>
@@ -3308,8 +3249,8 @@
 </file>
 
 <file path=word/numbering.xml><?xml version="1.0" encoding="utf-8"?>
-<w:numbering xmlns:wpc="http://schemas.microsoft.com/office/word/2010/wordprocessingCanvas" xmlns:mc="http://schemas.openxmlformats.org/markup-compatibility/2006" xmlns:o="urn:schemas-microsoft-com:office:office" xmlns:r="http://schemas.openxmlformats.org/officeDocument/2006/relationships" xmlns:m="http://schemas.openxmlformats.org/officeDocument/2006/math" xmlns:v="urn:schemas-microsoft-com:vml" xmlns:wp14="http://schemas.microsoft.com/office/word/2010/wordprocessingDrawing" xmlns:wp="http://schemas.openxmlformats.org/drawingml/2006/wordprocessingDrawing" xmlns:w10="urn:schemas-microsoft-com:office:word" xmlns:w="http://schemas.openxmlformats.org/wordprocessingml/2006/main" xmlns:w14="http://schemas.microsoft.com/office/word/2010/wordml" xmlns:w15="http://schemas.microsoft.com/office/word/2012/wordml" xmlns:wpg="http://schemas.microsoft.com/office/word/2010/wordprocessingGroup" xmlns:wpi="http://schemas.microsoft.com/office/word/2010/wordprocessingInk" xmlns:wne="http://schemas.microsoft.com/office/word/2006/wordml" xmlns:wps="http://schemas.microsoft.com/office/word/2010/wordprocessingShape" mc:Ignorable="w14 w15 wp14">
-  <w:abstractNum w:abstractNumId="0">
+<w:numbering xmlns:wpc="http://schemas.microsoft.com/office/word/2010/wordprocessingCanvas" xmlns:cx="http://schemas.microsoft.com/office/drawing/2014/chartex" xmlns:cx1="http://schemas.microsoft.com/office/drawing/2015/9/8/chartex" xmlns:cx2="http://schemas.microsoft.com/office/drawing/2015/10/21/chartex" xmlns:cx3="http://schemas.microsoft.com/office/drawing/2016/5/9/chartex" xmlns:cx4="http://schemas.microsoft.com/office/drawing/2016/5/10/chartex" xmlns:cx5="http://schemas.microsoft.com/office/drawing/2016/5/11/chartex" xmlns:cx6="http://schemas.microsoft.com/office/drawing/2016/5/12/chartex" xmlns:cx7="http://schemas.microsoft.com/office/drawing/2016/5/13/chartex" xmlns:cx8="http://schemas.microsoft.com/office/drawing/2016/5/14/chartex" xmlns:mc="http://schemas.openxmlformats.org/markup-compatibility/2006" xmlns:aink="http://schemas.microsoft.com/office/drawing/2016/ink" xmlns:am3d="http://schemas.microsoft.com/office/drawing/2017/model3d" xmlns:o="urn:schemas-microsoft-com:office:office" xmlns:r="http://schemas.openxmlformats.org/officeDocument/2006/relationships" xmlns:m="http://schemas.openxmlformats.org/officeDocument/2006/math" xmlns:v="urn:schemas-microsoft-com:vml" xmlns:wp14="http://schemas.microsoft.com/office/word/2010/wordprocessingDrawing" xmlns:wp="http://schemas.openxmlformats.org/drawingml/2006/wordprocessingDrawing" xmlns:w10="urn:schemas-microsoft-com:office:word" xmlns:w="http://schemas.openxmlformats.org/wordprocessingml/2006/main" xmlns:w14="http://schemas.microsoft.com/office/word/2010/wordml" xmlns:w15="http://schemas.microsoft.com/office/word/2012/wordml" xmlns:w16cid="http://schemas.microsoft.com/office/word/2016/wordml/cid" xmlns:w16se="http://schemas.microsoft.com/office/word/2015/wordml/symex" xmlns:wpg="http://schemas.microsoft.com/office/word/2010/wordprocessingGroup" xmlns:wpi="http://schemas.microsoft.com/office/word/2010/wordprocessingInk" xmlns:wne="http://schemas.microsoft.com/office/word/2006/wordml" xmlns:wps="http://schemas.microsoft.com/office/word/2010/wordprocessingShape" mc:Ignorable="w14 w15 w16se w16cid wp14">
+  <w:abstractNum w:abstractNumId="0" w15:restartNumberingAfterBreak="0">
     <w:nsid w:val="064D6D74"/>
     <w:multiLevelType w:val="hybridMultilevel"/>
     <w:tmpl w:val="FDE87B4A"/>
@@ -3401,7 +3342,7 @@
       </w:pPr>
     </w:lvl>
   </w:abstractNum>
-  <w:abstractNum w:abstractNumId="1">
+  <w:abstractNum w:abstractNumId="1" w15:restartNumberingAfterBreak="0">
     <w:nsid w:val="1D4D49E3"/>
     <w:multiLevelType w:val="hybridMultilevel"/>
     <w:tmpl w:val="BE52FEB0"/>
@@ -3487,7 +3428,7 @@
       </w:pPr>
     </w:lvl>
   </w:abstractNum>
-  <w:abstractNum w:abstractNumId="2">
+  <w:abstractNum w:abstractNumId="2" w15:restartNumberingAfterBreak="0">
     <w:nsid w:val="23261879"/>
     <w:multiLevelType w:val="hybridMultilevel"/>
     <w:tmpl w:val="229AE3D6"/>
@@ -3573,7 +3514,7 @@
       </w:pPr>
     </w:lvl>
   </w:abstractNum>
-  <w:abstractNum w:abstractNumId="3">
+  <w:abstractNum w:abstractNumId="3" w15:restartNumberingAfterBreak="0">
     <w:nsid w:val="24F179EE"/>
     <w:multiLevelType w:val="hybridMultilevel"/>
     <w:tmpl w:val="92DEC92A"/>
@@ -3659,7 +3600,7 @@
       </w:pPr>
     </w:lvl>
   </w:abstractNum>
-  <w:abstractNum w:abstractNumId="4">
+  <w:abstractNum w:abstractNumId="4" w15:restartNumberingAfterBreak="0">
     <w:nsid w:val="27896113"/>
     <w:multiLevelType w:val="hybridMultilevel"/>
     <w:tmpl w:val="C9D2F79A"/>
@@ -3745,7 +3686,7 @@
       </w:pPr>
     </w:lvl>
   </w:abstractNum>
-  <w:abstractNum w:abstractNumId="5">
+  <w:abstractNum w:abstractNumId="5" w15:restartNumberingAfterBreak="0">
     <w:nsid w:val="2D304991"/>
     <w:multiLevelType w:val="hybridMultilevel"/>
     <w:tmpl w:val="E25A447A"/>
@@ -3834,7 +3775,7 @@
       </w:pPr>
     </w:lvl>
   </w:abstractNum>
-  <w:abstractNum w:abstractNumId="6">
+  <w:abstractNum w:abstractNumId="6" w15:restartNumberingAfterBreak="0">
     <w:nsid w:val="2F312DBD"/>
     <w:multiLevelType w:val="hybridMultilevel"/>
     <w:tmpl w:val="940E47A2"/>
@@ -3926,7 +3867,7 @@
       </w:pPr>
     </w:lvl>
   </w:abstractNum>
-  <w:abstractNum w:abstractNumId="7">
+  <w:abstractNum w:abstractNumId="7" w15:restartNumberingAfterBreak="0">
     <w:nsid w:val="357910A9"/>
     <w:multiLevelType w:val="hybridMultilevel"/>
     <w:tmpl w:val="7AB85BB0"/>
@@ -4015,7 +3956,7 @@
       </w:pPr>
     </w:lvl>
   </w:abstractNum>
-  <w:abstractNum w:abstractNumId="8">
+  <w:abstractNum w:abstractNumId="8" w15:restartNumberingAfterBreak="0">
     <w:nsid w:val="3AD70A5B"/>
     <w:multiLevelType w:val="hybridMultilevel"/>
     <w:tmpl w:val="E8D85322"/>
@@ -4101,7 +4042,7 @@
       </w:pPr>
     </w:lvl>
   </w:abstractNum>
-  <w:abstractNum w:abstractNumId="9">
+  <w:abstractNum w:abstractNumId="9" w15:restartNumberingAfterBreak="0">
     <w:nsid w:val="42B00A72"/>
     <w:multiLevelType w:val="hybridMultilevel"/>
     <w:tmpl w:val="CC8C92B4"/>
@@ -4191,7 +4132,7 @@
       </w:pPr>
     </w:lvl>
   </w:abstractNum>
-  <w:abstractNum w:abstractNumId="10">
+  <w:abstractNum w:abstractNumId="10" w15:restartNumberingAfterBreak="0">
     <w:nsid w:val="44535E5C"/>
     <w:multiLevelType w:val="hybridMultilevel"/>
     <w:tmpl w:val="3E0EF7A8"/>
@@ -4277,7 +4218,7 @@
       </w:pPr>
     </w:lvl>
   </w:abstractNum>
-  <w:abstractNum w:abstractNumId="11">
+  <w:abstractNum w:abstractNumId="11" w15:restartNumberingAfterBreak="0">
     <w:nsid w:val="477F1D0C"/>
     <w:multiLevelType w:val="hybridMultilevel"/>
     <w:tmpl w:val="2B98D712"/>
@@ -4363,7 +4304,7 @@
       </w:pPr>
     </w:lvl>
   </w:abstractNum>
-  <w:abstractNum w:abstractNumId="12">
+  <w:abstractNum w:abstractNumId="12" w15:restartNumberingAfterBreak="0">
     <w:nsid w:val="4D4468D9"/>
     <w:multiLevelType w:val="hybridMultilevel"/>
     <w:tmpl w:val="2E560BDA"/>
@@ -4449,7 +4390,7 @@
       </w:pPr>
     </w:lvl>
   </w:abstractNum>
-  <w:abstractNum w:abstractNumId="13">
+  <w:abstractNum w:abstractNumId="13" w15:restartNumberingAfterBreak="0">
     <w:nsid w:val="4DF744E0"/>
     <w:multiLevelType w:val="hybridMultilevel"/>
     <w:tmpl w:val="142C19A6"/>
@@ -4535,7 +4476,7 @@
       </w:pPr>
     </w:lvl>
   </w:abstractNum>
-  <w:abstractNum w:abstractNumId="14">
+  <w:abstractNum w:abstractNumId="14" w15:restartNumberingAfterBreak="0">
     <w:nsid w:val="6BF3075F"/>
     <w:multiLevelType w:val="hybridMultilevel"/>
     <w:tmpl w:val="E17AA0C8"/>
@@ -4621,7 +4562,7 @@
       </w:pPr>
     </w:lvl>
   </w:abstractNum>
-  <w:abstractNum w:abstractNumId="15">
+  <w:abstractNum w:abstractNumId="15" w15:restartNumberingAfterBreak="0">
     <w:nsid w:val="704F4D09"/>
     <w:multiLevelType w:val="hybridMultilevel"/>
     <w:tmpl w:val="2B5A7B7A"/>
@@ -4734,7 +4675,7 @@
       </w:rPr>
     </w:lvl>
   </w:abstractNum>
-  <w:abstractNum w:abstractNumId="16">
+  <w:abstractNum w:abstractNumId="16" w15:restartNumberingAfterBreak="0">
     <w:nsid w:val="732937DD"/>
     <w:multiLevelType w:val="hybridMultilevel"/>
     <w:tmpl w:val="A3849948"/>
@@ -4820,7 +4761,7 @@
       </w:pPr>
     </w:lvl>
   </w:abstractNum>
-  <w:abstractNum w:abstractNumId="17">
+  <w:abstractNum w:abstractNumId="17" w15:restartNumberingAfterBreak="0">
     <w:nsid w:val="7D307B98"/>
     <w:multiLevelType w:val="hybridMultilevel"/>
     <w:tmpl w:val="FDE87B4A"/>
@@ -4970,7 +4911,7 @@
 </file>
 
 <file path=word/styles.xml><?xml version="1.0" encoding="utf-8"?>
-<w:styles xmlns:mc="http://schemas.openxmlformats.org/markup-compatibility/2006" xmlns:r="http://schemas.openxmlformats.org/officeDocument/2006/relationships" xmlns:w="http://schemas.openxmlformats.org/wordprocessingml/2006/main" xmlns:w14="http://schemas.microsoft.com/office/word/2010/wordml" xmlns:w15="http://schemas.microsoft.com/office/word/2012/wordml" mc:Ignorable="w14 w15">
+<w:styles xmlns:mc="http://schemas.openxmlformats.org/markup-compatibility/2006" xmlns:r="http://schemas.openxmlformats.org/officeDocument/2006/relationships" xmlns:w="http://schemas.openxmlformats.org/wordprocessingml/2006/main" xmlns:w14="http://schemas.microsoft.com/office/word/2010/wordml" xmlns:w15="http://schemas.microsoft.com/office/word/2012/wordml" xmlns:w16cid="http://schemas.microsoft.com/office/word/2016/wordml/cid" xmlns:w16se="http://schemas.microsoft.com/office/word/2015/wordml/symex" mc:Ignorable="w14 w15 w16se w16cid">
   <w:docDefaults>
     <w:rPrDefault>
       <w:rPr>
@@ -4986,7 +4927,7 @@
       </w:pPr>
     </w:pPrDefault>
   </w:docDefaults>
-  <w:latentStyles w:defLockedState="0" w:defUIPriority="99" w:defSemiHidden="0" w:defUnhideWhenUsed="0" w:defQFormat="0" w:count="371">
+  <w:latentStyles w:defLockedState="0" w:defUIPriority="99" w:defSemiHidden="0" w:defUnhideWhenUsed="0" w:defQFormat="0" w:count="375">
     <w:lsdException w:name="Normal" w:uiPriority="0" w:qFormat="1"/>
     <w:lsdException w:name="heading 1" w:uiPriority="9" w:qFormat="1"/>
     <w:lsdException w:name="heading 2" w:semiHidden="1" w:uiPriority="9" w:unhideWhenUsed="1" w:qFormat="1"/>
@@ -5092,7 +5033,6 @@
     <w:lsdException w:name="HTML Sample" w:semiHidden="1" w:unhideWhenUsed="1"/>
     <w:lsdException w:name="HTML Typewriter" w:semiHidden="1" w:unhideWhenUsed="1"/>
     <w:lsdException w:name="HTML Variable" w:semiHidden="1" w:unhideWhenUsed="1"/>
-    <w:lsdException w:name="Normal Table" w:semiHidden="1" w:unhideWhenUsed="1"/>
     <w:lsdException w:name="annotation subject" w:semiHidden="1" w:unhideWhenUsed="1"/>
     <w:lsdException w:name="No List" w:semiHidden="1" w:unhideWhenUsed="1"/>
     <w:lsdException w:name="Outline List 1" w:semiHidden="1" w:unhideWhenUsed="1"/>
@@ -5136,10 +5076,8 @@
     <w:lsdException w:name="Table Elegant" w:semiHidden="1" w:unhideWhenUsed="1"/>
     <w:lsdException w:name="Table Professional" w:semiHidden="1" w:unhideWhenUsed="1"/>
     <w:lsdException w:name="Table Subtle 1" w:semiHidden="1" w:unhideWhenUsed="1"/>
-    <w:lsdException w:name="Table Subtle 2" w:semiHidden="1" w:unhideWhenUsed="1"/>
     <w:lsdException w:name="Table Web 1" w:semiHidden="1" w:unhideWhenUsed="1"/>
     <w:lsdException w:name="Table Web 2" w:semiHidden="1" w:unhideWhenUsed="1"/>
-    <w:lsdException w:name="Table Web 3" w:semiHidden="1" w:unhideWhenUsed="1"/>
     <w:lsdException w:name="Balloon Text" w:semiHidden="1" w:unhideWhenUsed="1"/>
     <w:lsdException w:name="Table Grid" w:uiPriority="59"/>
     <w:lsdException w:name="Table Theme" w:semiHidden="1" w:unhideWhenUsed="1"/>
@@ -5358,6 +5296,10 @@
     <w:lsdException w:name="List Table 5 Dark Accent 6" w:uiPriority="50"/>
     <w:lsdException w:name="List Table 6 Colorful Accent 6" w:uiPriority="51"/>
     <w:lsdException w:name="List Table 7 Colorful Accent 6" w:uiPriority="52"/>
+    <w:lsdException w:name="Mention" w:semiHidden="1" w:unhideWhenUsed="1"/>
+    <w:lsdException w:name="Smart Hyperlink" w:semiHidden="1" w:unhideWhenUsed="1"/>
+    <w:lsdException w:name="Hashtag" w:semiHidden="1" w:unhideWhenUsed="1"/>
+    <w:lsdException w:name="Unresolved Mention" w:semiHidden="1" w:unhideWhenUsed="1"/>
   </w:latentStyles>
   <w:style w:type="paragraph" w:default="1" w:styleId="Normal">
     <w:name w:val="Normal"/>
@@ -5798,7 +5740,7 @@
 </file>
 
 <file path=customXml/itemProps1.xml><?xml version="1.0" encoding="utf-8"?>
-<ds:datastoreItem xmlns:ds="http://schemas.openxmlformats.org/officeDocument/2006/customXml" ds:itemID="{222C1C40-2E0B-4B2D-85A7-314A064A37E1}">
+<ds:datastoreItem xmlns:ds="http://schemas.openxmlformats.org/officeDocument/2006/customXml" ds:itemID="{F2299360-EC60-487E-97E1-E5D029A5CF59}">
   <ds:schemaRefs>
     <ds:schemaRef ds:uri="http://schemas.openxmlformats.org/officeDocument/2006/bibliography"/>
   </ds:schemaRefs>

</xml_diff>